<commit_message>
More comments for project doco v04
</commit_message>
<xml_diff>
--- a/Project Documentation/3MDL_AT2A_29-04-20018_v0.4.docx
+++ b/Project Documentation/3MDL_AT2A_29-04-20018_v0.4.docx
@@ -2569,6 +2569,7 @@
         <w:keepNext/>
         <w:jc w:val="center"/>
       </w:pPr>
+      <w:commentRangeStart w:id="11"/>
       <w:r>
         <w:rPr>
           <w:noProof/>
@@ -2609,6 +2610,15 @@
           </wp:inline>
         </w:drawing>
       </w:r>
+      <w:commentRangeEnd w:id="11"/>
+      <w:r>
+        <w:rPr>
+          <w:rStyle w:val="CommentReference"/>
+        </w:rPr>
+        <w:commentReference w:id="11"/>
+      </w:r>
+      <w:bookmarkStart w:id="12" w:name="_GoBack"/>
+      <w:bookmarkEnd w:id="12"/>
     </w:p>
     <w:p>
       <w:pPr>
@@ -2618,27 +2628,14 @@
       <w:r>
         <w:t xml:space="preserve">Figure </w:t>
       </w:r>
-      <w:r>
-        <w:fldChar w:fldCharType="begin"/>
-      </w:r>
-      <w:r>
-        <w:instrText xml:space="preserve"> SEQ Figure \* ARABIC </w:instrText>
-      </w:r>
-      <w:r>
-        <w:fldChar w:fldCharType="separate"/>
-      </w:r>
-      <w:r>
-        <w:rPr>
-          <w:noProof/>
-        </w:rPr>
-        <w:t>1</w:t>
-      </w:r>
-      <w:r>
-        <w:rPr>
-          <w:noProof/>
-        </w:rPr>
-        <w:fldChar w:fldCharType="end"/>
-      </w:r>
+      <w:fldSimple w:instr=" SEQ Figure \* ARABIC ">
+        <w:r>
+          <w:rPr>
+            <w:noProof/>
+          </w:rPr>
+          <w:t>1</w:t>
+        </w:r>
+      </w:fldSimple>
       <w:r>
         <w:t xml:space="preserve"> - module map outlining our approach (picture tells </w:t>
       </w:r>
@@ -2662,11 +2659,11 @@
       <w:pPr>
         <w:pStyle w:val="Heading2"/>
       </w:pPr>
-      <w:bookmarkStart w:id="11" w:name="_Toc512335276"/>
+      <w:bookmarkStart w:id="13" w:name="_Toc512335276"/>
       <w:r>
         <w:t>Data selection</w:t>
       </w:r>
-      <w:bookmarkEnd w:id="11"/>
+      <w:bookmarkEnd w:id="13"/>
     </w:p>
     <w:p>
       <w:pPr>
@@ -2935,11 +2932,11 @@
       <w:pPr>
         <w:pStyle w:val="Heading2"/>
       </w:pPr>
-      <w:bookmarkStart w:id="12" w:name="_Toc512335277"/>
+      <w:bookmarkStart w:id="14" w:name="_Toc512335277"/>
       <w:r>
         <w:t>Assumptions</w:t>
       </w:r>
-      <w:bookmarkEnd w:id="12"/>
+      <w:bookmarkEnd w:id="14"/>
     </w:p>
     <w:p>
       <w:r>
@@ -2984,32 +2981,19 @@
         <w:pStyle w:val="Caption"/>
         <w:keepNext/>
       </w:pPr>
-      <w:bookmarkStart w:id="13" w:name="_Ref512453102"/>
+      <w:bookmarkStart w:id="15" w:name="_Ref512453102"/>
       <w:r>
         <w:t xml:space="preserve">Table </w:t>
       </w:r>
-      <w:r>
-        <w:fldChar w:fldCharType="begin"/>
-      </w:r>
-      <w:r>
-        <w:instrText xml:space="preserve"> SEQ Table \* ARABIC </w:instrText>
-      </w:r>
-      <w:r>
-        <w:fldChar w:fldCharType="separate"/>
-      </w:r>
-      <w:r>
-        <w:rPr>
-          <w:noProof/>
-        </w:rPr>
-        <w:t>1</w:t>
-      </w:r>
-      <w:r>
-        <w:rPr>
-          <w:noProof/>
-        </w:rPr>
-        <w:fldChar w:fldCharType="end"/>
-      </w:r>
-      <w:bookmarkEnd w:id="13"/>
+      <w:fldSimple w:instr=" SEQ Table \* ARABIC ">
+        <w:r>
+          <w:rPr>
+            <w:noProof/>
+          </w:rPr>
+          <w:t>1</w:t>
+        </w:r>
+      </w:fldSimple>
+      <w:bookmarkEnd w:id="15"/>
     </w:p>
     <w:tbl>
       <w:tblPr>
@@ -3212,11 +3196,11 @@
       <w:pPr>
         <w:pStyle w:val="Heading2"/>
       </w:pPr>
-      <w:bookmarkStart w:id="14" w:name="_Toc512335278"/>
+      <w:bookmarkStart w:id="16" w:name="_Toc512335278"/>
       <w:r>
         <w:t>Techniques</w:t>
       </w:r>
-      <w:bookmarkEnd w:id="14"/>
+      <w:bookmarkEnd w:id="16"/>
     </w:p>
     <w:p>
       <w:pPr>
@@ -3346,7 +3330,7 @@
       <w:r>
         <w:t xml:space="preserve">Google distance API, Azure API – sentiment analysis, </w:t>
       </w:r>
-      <w:commentRangeStart w:id="15"/>
+      <w:commentRangeStart w:id="17"/>
       <w:r>
         <w:t xml:space="preserve">AWS </w:t>
       </w:r>
@@ -3362,13 +3346,13 @@
       <w:r>
         <w:t>Recoganition</w:t>
       </w:r>
-      <w:commentRangeEnd w:id="15"/>
+      <w:commentRangeEnd w:id="17"/>
       <w:proofErr w:type="spellEnd"/>
       <w:r>
         <w:rPr>
           <w:rStyle w:val="CommentReference"/>
         </w:rPr>
-        <w:commentReference w:id="15"/>
+        <w:commentReference w:id="17"/>
       </w:r>
       <w:r>
         <w:t xml:space="preserve">, </w:t>
@@ -3490,11 +3474,11 @@
       <w:pPr>
         <w:pStyle w:val="Heading1"/>
       </w:pPr>
-      <w:bookmarkStart w:id="16" w:name="_Toc512335279"/>
+      <w:bookmarkStart w:id="18" w:name="_Toc512335279"/>
       <w:r>
         <w:t>Challenges</w:t>
       </w:r>
-      <w:bookmarkEnd w:id="16"/>
+      <w:bookmarkEnd w:id="18"/>
     </w:p>
     <w:p>
       <w:r>
@@ -3551,11 +3535,11 @@
       <w:pPr>
         <w:pStyle w:val="Heading1"/>
       </w:pPr>
-      <w:bookmarkStart w:id="17" w:name="_Toc512335280"/>
+      <w:bookmarkStart w:id="19" w:name="_Toc512335280"/>
       <w:r>
         <w:t>Timeline</w:t>
       </w:r>
-      <w:bookmarkEnd w:id="17"/>
+      <w:bookmarkEnd w:id="19"/>
     </w:p>
     <w:p>
       <w:r>
@@ -3596,7 +3580,7 @@
       <w:pPr>
         <w:keepNext/>
       </w:pPr>
-      <w:commentRangeStart w:id="18"/>
+      <w:commentRangeStart w:id="20"/>
       <w:r>
         <w:rPr>
           <w:noProof/>
@@ -3637,62 +3621,47 @@
           </wp:inline>
         </w:drawing>
       </w:r>
-      <w:commentRangeEnd w:id="18"/>
+      <w:commentRangeEnd w:id="20"/>
       <w:r>
         <w:rPr>
           <w:rStyle w:val="CommentReference"/>
         </w:rPr>
-        <w:commentReference w:id="18"/>
+        <w:commentReference w:id="20"/>
       </w:r>
     </w:p>
     <w:p>
       <w:pPr>
         <w:pStyle w:val="Caption"/>
       </w:pPr>
-      <w:bookmarkStart w:id="19" w:name="_Ref512454420"/>
-      <w:bookmarkStart w:id="20" w:name="_Ref512454456"/>
+      <w:bookmarkStart w:id="21" w:name="_Ref512454456"/>
+      <w:bookmarkStart w:id="22" w:name="_Ref512454420"/>
       <w:r>
         <w:t xml:space="preserve">Figure </w:t>
       </w:r>
-      <w:r>
-        <w:fldChar w:fldCharType="begin"/>
-      </w:r>
-      <w:r>
-        <w:instrText xml:space="preserve"> SEQ Figure \* ARABIC </w:instrText>
-      </w:r>
-      <w:r>
-        <w:fldChar w:fldCharType="separate"/>
-      </w:r>
-      <w:r>
-        <w:rPr>
-          <w:noProof/>
-        </w:rPr>
-        <w:t>2</w:t>
-      </w:r>
-      <w:r>
-        <w:rPr>
-          <w:noProof/>
-        </w:rPr>
-        <w:fldChar w:fldCharType="end"/>
-      </w:r>
-      <w:bookmarkEnd w:id="20"/>
+      <w:fldSimple w:instr=" SEQ Figure \* ARABIC ">
+        <w:r>
+          <w:rPr>
+            <w:noProof/>
+          </w:rPr>
+          <w:t>2</w:t>
+        </w:r>
+      </w:fldSimple>
+      <w:bookmarkEnd w:id="21"/>
       <w:r>
         <w:t xml:space="preserve"> - Project timeline</w:t>
       </w:r>
-      <w:bookmarkStart w:id="21" w:name="_GoBack"/>
-      <w:bookmarkEnd w:id="19"/>
-      <w:bookmarkEnd w:id="21"/>
+      <w:bookmarkEnd w:id="22"/>
     </w:p>
     <w:p>
       <w:pPr>
         <w:pStyle w:val="Heading1"/>
       </w:pPr>
-      <w:bookmarkStart w:id="22" w:name="_Toc512335281"/>
+      <w:bookmarkStart w:id="23" w:name="_Toc512335281"/>
       <w:r>
         <w:lastRenderedPageBreak/>
         <w:t>Appendix A – Data Acquisition</w:t>
       </w:r>
-      <w:bookmarkEnd w:id="22"/>
+      <w:bookmarkEnd w:id="23"/>
     </w:p>
     <w:p>
       <w:pPr>
@@ -3740,14 +3709,14 @@
       <w:pPr>
         <w:pStyle w:val="Heading1"/>
       </w:pPr>
-      <w:bookmarkStart w:id="23" w:name="_Toc512335282"/>
-      <w:bookmarkStart w:id="24" w:name="_Ref512453979"/>
+      <w:bookmarkStart w:id="24" w:name="_Toc512335282"/>
+      <w:bookmarkStart w:id="25" w:name="_Ref512453979"/>
       <w:r>
         <w:lastRenderedPageBreak/>
         <w:t>Appendix B – Data merging</w:t>
       </w:r>
-      <w:bookmarkEnd w:id="23"/>
       <w:bookmarkEnd w:id="24"/>
+      <w:bookmarkEnd w:id="25"/>
     </w:p>
     <w:p>
       <w:pPr>
@@ -3795,12 +3764,12 @@
       <w:pPr>
         <w:pStyle w:val="Heading1"/>
       </w:pPr>
-      <w:bookmarkStart w:id="25" w:name="_Toc512335283"/>
+      <w:bookmarkStart w:id="26" w:name="_Toc512335283"/>
       <w:r>
         <w:lastRenderedPageBreak/>
         <w:t>Appendix D – Proposed Google Directions Locations</w:t>
       </w:r>
-      <w:bookmarkEnd w:id="25"/>
+      <w:bookmarkEnd w:id="26"/>
     </w:p>
     <w:p>
       <w:pPr>
@@ -3855,14 +3824,14 @@
       <w:pPr>
         <w:pStyle w:val="Heading1"/>
       </w:pPr>
-      <w:bookmarkStart w:id="26" w:name="_Toc512335284"/>
-      <w:bookmarkStart w:id="27" w:name="_Ref512425770"/>
+      <w:bookmarkStart w:id="27" w:name="_Toc512335284"/>
+      <w:bookmarkStart w:id="28" w:name="_Ref512425770"/>
       <w:r>
         <w:lastRenderedPageBreak/>
         <w:t>Appendix E – Complete list of research questions</w:t>
       </w:r>
-      <w:bookmarkEnd w:id="26"/>
       <w:bookmarkEnd w:id="27"/>
+      <w:bookmarkEnd w:id="28"/>
     </w:p>
     <w:p>
       <w:pPr>
@@ -3896,12 +3865,12 @@
       <w:pPr>
         <w:pStyle w:val="Heading1"/>
       </w:pPr>
-      <w:bookmarkStart w:id="28" w:name="_Toc512335285"/>
+      <w:bookmarkStart w:id="29" w:name="_Toc512335285"/>
       <w:r>
         <w:lastRenderedPageBreak/>
         <w:t>Appendix F – Research questions with merit for future investigation</w:t>
       </w:r>
-      <w:bookmarkEnd w:id="28"/>
+      <w:bookmarkEnd w:id="29"/>
     </w:p>
     <w:p>
       <w:pPr>
@@ -3951,7 +3920,7 @@
       <w:pPr>
         <w:pStyle w:val="Heading1"/>
       </w:pPr>
-      <w:bookmarkStart w:id="29" w:name="_Toc512335286"/>
+      <w:bookmarkStart w:id="30" w:name="_Toc512335286"/>
       <w:r>
         <w:lastRenderedPageBreak/>
         <w:t xml:space="preserve">Appendix </w:t>
@@ -3962,7 +3931,7 @@
       <w:r>
         <w:t xml:space="preserve"> – Something Really Cool</w:t>
       </w:r>
-      <w:bookmarkEnd w:id="29"/>
+      <w:bookmarkEnd w:id="30"/>
     </w:p>
     <w:p>
       <w:pPr>
@@ -4129,7 +4098,7 @@
       </w:r>
     </w:p>
   </w:comment>
-  <w:comment w:id="15" w:author="Danny Xu" w:date="2018-04-29T12:09:00Z" w:initials="DX">
+  <w:comment w:id="11" w:author="Danny Xu" w:date="2018-04-29T12:25:00Z" w:initials="DX">
     <w:p>
       <w:pPr>
         <w:pStyle w:val="CommentText"/>
@@ -4141,11 +4110,50 @@
         <w:annotationRef/>
       </w:r>
       <w:r>
+        <w:t xml:space="preserve">Timeline template was created with the template found </w:t>
+      </w:r>
+      <w:proofErr w:type="gramStart"/>
+      <w:r>
+        <w:t>on ,</w:t>
+      </w:r>
+      <w:proofErr w:type="gramEnd"/>
+      <w:r>
+        <w:t xml:space="preserve"> it would be better to be </w:t>
+      </w:r>
+      <w:r>
+        <w:t>consistent</w:t>
+      </w:r>
+      <w:r>
+        <w:t xml:space="preserve"> and use a similar template. I can happy to make the </w:t>
+      </w:r>
+      <w:r>
+        <w:t>image once we have a rough scratch the methods for the r process.</w:t>
+      </w:r>
+      <w:r>
+        <w:t xml:space="preserve"> </w:t>
+      </w:r>
+      <w:r>
+        <w:t>https://www.presentationgo.com/presentation/category/timelines-planning/</w:t>
+      </w:r>
+    </w:p>
+  </w:comment>
+  <w:comment w:id="17" w:author="Danny Xu" w:date="2018-04-29T12:09:00Z" w:initials="DX">
+    <w:p>
+      <w:pPr>
+        <w:pStyle w:val="CommentText"/>
+      </w:pPr>
+      <w:r>
+        <w:rPr>
+          <w:rStyle w:val="CommentReference"/>
+        </w:rPr>
+        <w:annotationRef/>
+      </w:r>
+      <w:r>
         <w:t xml:space="preserve">AWS </w:t>
       </w:r>
     </w:p>
   </w:comment>
-  <w:comment w:id="18" w:author="Danny Xu" w:date="2018-04-29T12:04:00Z" w:initials="DX">
+  <w:comment w:id="20" w:author="Danny Xu" w:date="2018-04-29T12:04:00Z" w:initials="DX">
     <w:p>
       <w:r>
         <w:rPr>
@@ -4347,6 +4355,7 @@
   <w15:commentEx w15:paraId="68F849CC" w15:done="0"/>
   <w15:commentEx w15:paraId="0C91E863" w15:done="0"/>
   <w15:commentEx w15:paraId="02BBCAF8" w15:done="0"/>
+  <w15:commentEx w15:paraId="3E0F11B6" w15:done="0"/>
   <w15:commentEx w15:paraId="4CE448FC" w15:done="0"/>
   <w15:commentEx w15:paraId="48C7563D" w15:done="0"/>
 </w15:commentsEx>
@@ -4360,6 +4369,7 @@
   <w16cid:commentId w16cid:paraId="68F849CC" w16cid:durableId="1E8B7260"/>
   <w16cid:commentId w16cid:paraId="0C91E863" w16cid:durableId="1E8B7228"/>
   <w16cid:commentId w16cid:paraId="02BBCAF8" w16cid:durableId="1E8B72B4"/>
+  <w16cid:commentId w16cid:paraId="3E0F11B6" w16cid:durableId="1E903825"/>
   <w16cid:commentId w16cid:paraId="4CE448FC" w16cid:durableId="1E903463"/>
   <w16cid:commentId w16cid:paraId="48C7563D" w16cid:durableId="1E903358"/>
 </w16cid:commentsIds>
@@ -6329,7 +6339,7 @@
 </file>
 
 <file path=customXml/itemProps1.xml><?xml version="1.0" encoding="utf-8"?>
-<ds:datastoreItem xmlns:ds="http://schemas.openxmlformats.org/officeDocument/2006/customXml" ds:itemID="{9361D2F2-3CC8-4E6E-BB24-A83CE3BFAA7F}">
+<ds:datastoreItem xmlns:ds="http://schemas.openxmlformats.org/officeDocument/2006/customXml" ds:itemID="{991297F4-C04E-4591-A6F0-EB9CF50CAB1C}">
   <ds:schemaRefs>
     <ds:schemaRef ds:uri="http://schemas.openxmlformats.org/officeDocument/2006/bibliography"/>
   </ds:schemaRefs>

</xml_diff>